<commit_message>
Minor fixes and upload pdf
</commit_message>
<xml_diff>
--- a/Assignments/Report_Instacart_Case_Part_4.docx
+++ b/Assignments/Report_Instacart_Case_Part_4.docx
@@ -95,13 +95,7 @@
         <w:rPr>
           <w:rFonts w:ascii="Cambria" w:hAnsi="Cambria"/>
         </w:rPr>
-        <w:t>C</w:t>
-      </w:r>
-      <w:r>
-        <w:rPr>
-          <w:rFonts w:ascii="Cambria" w:hAnsi="Cambria"/>
-        </w:rPr>
-        <w:t xml:space="preserve">alling the </w:t>
+        <w:t xml:space="preserve">Calling the </w:t>
       </w:r>
       <w:proofErr w:type="spellStart"/>
       <w:r>
@@ -810,37 +804,7 @@
         <w:rPr>
           <w:rFonts w:ascii="Cambria" w:hAnsi="Cambria"/>
         </w:rPr>
-        <w:t xml:space="preserve">Association rule mining </w:t>
-      </w:r>
-      <w:r>
-        <w:rPr>
-          <w:rFonts w:ascii="Cambria" w:hAnsi="Cambria"/>
-        </w:rPr>
-        <w:t xml:space="preserve">is used to </w:t>
-      </w:r>
-      <w:r>
-        <w:rPr>
-          <w:rFonts w:ascii="Cambria" w:hAnsi="Cambria"/>
-        </w:rPr>
-        <w:t xml:space="preserve">identify relationships between </w:t>
-      </w:r>
-      <w:r>
-        <w:rPr>
-          <w:rFonts w:ascii="Cambria" w:hAnsi="Cambria"/>
-        </w:rPr>
-        <w:t xml:space="preserve">the Instacart products and </w:t>
-      </w:r>
-      <w:r>
-        <w:rPr>
-          <w:rFonts w:ascii="Cambria" w:hAnsi="Cambria"/>
-        </w:rPr>
-        <w:t>items in a dataset. The key metrics used are</w:t>
-      </w:r>
-      <w:r>
-        <w:rPr>
-          <w:rFonts w:ascii="Cambria" w:hAnsi="Cambria"/>
-        </w:rPr>
-        <w:t xml:space="preserve"> Support, Confidence, and Lift. </w:t>
+        <w:t xml:space="preserve">Association rule mining is used to identify relationships between the Instacart products and items in a dataset. The key metrics used are Support, Confidence, and Lift. </w:t>
       </w:r>
     </w:p>
     <w:p>
@@ -1156,23 +1120,7 @@
           <w:b/>
           <w:bCs/>
         </w:rPr>
-        <w:t>Organic Sou</w:t>
-      </w:r>
-      <w:r>
-        <w:rPr>
-          <w:rFonts w:ascii="Cambria" w:hAnsi="Cambria"/>
-          <w:b/>
-          <w:bCs/>
-        </w:rPr>
-        <w:t xml:space="preserve">r </w:t>
-      </w:r>
-      <w:r>
-        <w:rPr>
-          <w:rFonts w:ascii="Cambria" w:hAnsi="Cambria"/>
-          <w:b/>
-          <w:bCs/>
-        </w:rPr>
-        <w:t>Cream (0.004603)</w:t>
+        <w:t>Organic Sour Cream (0.004603)</w:t>
       </w:r>
       <w:r>
         <w:rPr>
@@ -1192,37 +1140,7 @@
         <w:rPr>
           <w:rFonts w:ascii="Cambria" w:hAnsi="Cambria"/>
         </w:rPr>
-        <w:t>Overall, this means that the i</w:t>
-      </w:r>
-      <w:r>
-        <w:rPr>
-          <w:rFonts w:ascii="Cambria" w:hAnsi="Cambria"/>
-        </w:rPr>
-        <w:t>tems like Bananas and Bag of Organic Bananas, with high support, are frequently bought and could be recommended to users who purchase similar products.</w:t>
-      </w:r>
-      <w:r>
-        <w:rPr>
-          <w:rFonts w:ascii="Cambria" w:hAnsi="Cambria"/>
-        </w:rPr>
-        <w:t xml:space="preserve"> Alternatively. i</w:t>
-      </w:r>
-      <w:r>
-        <w:rPr>
-          <w:rFonts w:ascii="Cambria" w:hAnsi="Cambria"/>
-        </w:rPr>
-        <w:t>tems with lower support, such as Organic Red Onion and Organic Sour Cream, might be recommended to users who have a history of purchasing organic or less common items.</w:t>
-      </w:r>
-      <w:r>
-        <w:rPr>
-          <w:rFonts w:ascii="Cambria" w:hAnsi="Cambria"/>
-        </w:rPr>
-        <w:t xml:space="preserve"> </w:t>
-      </w:r>
-      <w:r>
-        <w:rPr>
-          <w:rFonts w:ascii="Cambria" w:hAnsi="Cambria"/>
-        </w:rPr>
-        <w:t xml:space="preserve"> If we calculate </w:t>
+        <w:t xml:space="preserve">Overall, this means that the items like Bananas and Bag of Organic Bananas, with high support, are frequently bought and could be recommended to users who purchase similar products. Alternatively. items with lower support, such as Organic Red Onion and Organic Sour Cream, might be recommended to users who have a history of purchasing organic or less common items.  If we calculate </w:t>
       </w:r>
       <w:r>
         <w:rPr>
@@ -2336,67 +2254,7 @@
         <w:rPr>
           <w:rFonts w:ascii="Cambria" w:hAnsi="Cambria"/>
         </w:rPr>
-        <w:t xml:space="preserve"> at the association rule where it is measured by confidence with min threshold of 0.5. Firstly, the items </w:t>
-      </w:r>
-      <w:r>
-        <w:rPr>
-          <w:rFonts w:ascii="Cambria" w:hAnsi="Cambria"/>
-        </w:rPr>
-        <w:t>Large Brown Eggs, Honey Wheat Bread</w:t>
-      </w:r>
-      <w:r>
-        <w:rPr>
-          <w:rFonts w:ascii="Cambria" w:hAnsi="Cambria"/>
-        </w:rPr>
-        <w:t xml:space="preserve"> are antecedent of the </w:t>
-      </w:r>
-      <w:r>
-        <w:rPr>
-          <w:rFonts w:ascii="Cambria" w:hAnsi="Cambria"/>
-        </w:rPr>
-        <w:t>Hamburger Buns</w:t>
-      </w:r>
-      <w:r>
-        <w:rPr>
-          <w:rFonts w:ascii="Cambria" w:hAnsi="Cambria"/>
-        </w:rPr>
-        <w:t xml:space="preserve">. These items have a confidence of </w:t>
-      </w:r>
-      <w:r>
-        <w:rPr>
-          <w:rFonts w:ascii="Cambria" w:hAnsi="Cambria"/>
-        </w:rPr>
-        <w:t>1.0, indicating that 100% of the transactions containing both Large Brown Eggs and Honey Wheat Bread also contain Hamburger Buns.</w:t>
-      </w:r>
-      <w:r>
-        <w:rPr>
-          <w:rFonts w:ascii="Cambria" w:hAnsi="Cambria"/>
-        </w:rPr>
-        <w:t xml:space="preserve"> It’s also had a lift of </w:t>
-      </w:r>
-      <w:r>
-        <w:rPr>
-          <w:rFonts w:ascii="Cambria" w:hAnsi="Cambria"/>
-        </w:rPr>
-        <w:t>869.0, showing that the presence of Large Brown Eggs and Honey Wheat Bread increases the likelihood of purchasing Hamburger Buns by 869 times.</w:t>
-      </w:r>
-      <w:r>
-        <w:rPr>
-          <w:rFonts w:ascii="Cambria" w:hAnsi="Cambria"/>
-        </w:rPr>
-        <w:t xml:space="preserve"> </w:t>
-      </w:r>
-      <w:r>
-        <w:rPr>
-          <w:rFonts w:ascii="Cambria" w:hAnsi="Cambria"/>
-        </w:rPr>
-        <w:t>The rules suggest that there is a very strong association between Large Brown Eggs, Honey Wheat Bread</w:t>
-      </w:r>
-      <w:r>
-        <w:rPr>
-          <w:rFonts w:ascii="Cambria" w:hAnsi="Cambria"/>
-        </w:rPr>
-        <w:t xml:space="preserve">. </w:t>
+        <w:t xml:space="preserve"> at the association rule where it is measured by confidence with min threshold of 0.5. Firstly, the items Large Brown Eggs, Honey Wheat Bread are antecedent of the Hamburger Buns. These items have a confidence of 1.0, indicating that 100% of the transactions containing both Large Brown Eggs and Honey Wheat Bread also contain Hamburger Buns. It’s also had a lift of 869.0, showing that the presence of Large Brown Eggs and Honey Wheat Bread increases the likelihood of purchasing Hamburger Buns by 869 times. The rules suggest that there is a very strong association between Large Brown Eggs, Honey Wheat Bread. </w:t>
       </w:r>
     </w:p>
     <w:tbl>
@@ -2556,15 +2414,7 @@
                 <w:b w:val="0"/>
                 <w:bCs w:val="0"/>
               </w:rPr>
-              <w:t>C</w:t>
-            </w:r>
-            <w:r>
-              <w:rPr>
-                <w:rFonts w:ascii="Cambria" w:hAnsi="Cambria"/>
-                <w:b w:val="0"/>
-                <w:bCs w:val="0"/>
-              </w:rPr>
-              <w:t>onfidence</w:t>
+              <w:t>Confidence</w:t>
             </w:r>
           </w:p>
         </w:tc>
@@ -3686,19 +3536,7 @@
         <w:rPr>
           <w:rFonts w:ascii="Cambria" w:hAnsi="Cambria"/>
         </w:rPr>
-        <w:t xml:space="preserve">Further down the list, some more interesting items appear in the confidence rulesets. Items light </w:t>
-      </w:r>
-      <w:r>
-        <w:rPr>
-          <w:rFonts w:ascii="Cambria" w:hAnsi="Cambria"/>
-        </w:rPr>
-        <w:t>Organic Light Agave Nectar</w:t>
-      </w:r>
-      <w:r>
-        <w:rPr>
-          <w:rFonts w:ascii="Cambria" w:hAnsi="Cambria"/>
-        </w:rPr>
-        <w:t xml:space="preserve"> have a strange connect with Cheddar Cheese and Cream Filled Mint Chocolate cookies. This could be useful in the recommendation tool if Instacart decides to use said data for their basis of their model. </w:t>
+        <w:t xml:space="preserve">Further down the list, some more interesting items appear in the confidence rulesets. Items light Organic Light Agave Nectar have a strange connect with Cheddar Cheese and Cream Filled Mint Chocolate cookies. This could be useful in the recommendation tool if Instacart decides to use said data for their basis of their model. </w:t>
       </w:r>
     </w:p>
     <w:p>
@@ -5838,85 +5676,7 @@
         <w:rPr>
           <w:rFonts w:ascii="Cambria" w:hAnsi="Cambria"/>
         </w:rPr>
-        <w:t>Like the confidence graph, there is a s</w:t>
-      </w:r>
-      <w:r>
-        <w:rPr>
-          <w:rFonts w:ascii="Cambria" w:hAnsi="Cambria"/>
-        </w:rPr>
-        <w:t xml:space="preserve">trong </w:t>
-      </w:r>
-      <w:r>
-        <w:rPr>
-          <w:rFonts w:ascii="Cambria" w:hAnsi="Cambria"/>
-        </w:rPr>
-        <w:t xml:space="preserve">association or </w:t>
-      </w:r>
-      <w:r>
-        <w:rPr>
-          <w:rFonts w:ascii="Cambria" w:hAnsi="Cambria"/>
-        </w:rPr>
-        <w:t>high lift values across these rules indicate very strong associations between these specific products. For example, customers who buy Large Brown Eggs and Honey Wheat Bread are highly likely to also purchase Hamburger Buns, and vice versa.</w:t>
-      </w:r>
-      <w:r>
-        <w:rPr>
-          <w:rFonts w:ascii="Cambria" w:hAnsi="Cambria"/>
-        </w:rPr>
-        <w:t xml:space="preserve"> Instacart can use this information to build p</w:t>
-      </w:r>
-      <w:r>
-        <w:rPr>
-          <w:rFonts w:ascii="Cambria" w:hAnsi="Cambria"/>
-        </w:rPr>
-        <w:t>otential Bundling Opportunities</w:t>
-      </w:r>
-      <w:r>
-        <w:rPr>
-          <w:rFonts w:ascii="Cambria" w:hAnsi="Cambria"/>
-        </w:rPr>
-        <w:t xml:space="preserve"> where r</w:t>
-      </w:r>
-      <w:r>
-        <w:rPr>
-          <w:rFonts w:ascii="Cambria" w:hAnsi="Cambria"/>
-        </w:rPr>
-        <w:t>etailers could consider bundling these items together as a promotional strategy to capitalize on these strong associations.</w:t>
-      </w:r>
-      <w:r>
-        <w:rPr>
-          <w:rFonts w:ascii="Cambria" w:hAnsi="Cambria"/>
-        </w:rPr>
-        <w:t xml:space="preserve"> Furthermore, Instacart can use this as t</w:t>
-      </w:r>
-      <w:r>
-        <w:rPr>
-          <w:rFonts w:ascii="Cambria" w:hAnsi="Cambria"/>
-        </w:rPr>
-        <w:t xml:space="preserve">argeted </w:t>
-      </w:r>
-      <w:r>
-        <w:rPr>
-          <w:rFonts w:ascii="Cambria" w:hAnsi="Cambria"/>
-        </w:rPr>
-        <w:t>recommendations to apply t</w:t>
-      </w:r>
-      <w:r>
-        <w:rPr>
-          <w:rFonts w:ascii="Cambria" w:hAnsi="Cambria"/>
-        </w:rPr>
-        <w:t>hese rule</w:t>
-      </w:r>
-      <w:r>
-        <w:rPr>
-          <w:rFonts w:ascii="Cambria" w:hAnsi="Cambria"/>
-        </w:rPr>
-        <w:t>s. This</w:t>
-      </w:r>
-      <w:r>
-        <w:rPr>
-          <w:rFonts w:ascii="Cambria" w:hAnsi="Cambria"/>
-        </w:rPr>
-        <w:t xml:space="preserve"> could be used to make targeted product recommendations in an online shopping platform, suggesting related items that customers are statistically likely to buy together.</w:t>
+        <w:t>Like the confidence graph, there is a strong association or high lift values across these rules indicate very strong associations between these specific products. For example, customers who buy Large Brown Eggs and Honey Wheat Bread are highly likely to also purchase Hamburger Buns, and vice versa. Instacart can use this information to build potential Bundling Opportunities where retailers could consider bundling these items together as a promotional strategy to capitalize on these strong associations. Furthermore, Instacart can use this as targeted recommendations to apply these rules. This could be used to make targeted product recommendations in an online shopping platform, suggesting related items that customers are statistically likely to buy together.</w:t>
       </w:r>
     </w:p>
     <w:p>
@@ -5940,31 +5700,7 @@
       </w:pPr>
       <w:r>
         <w:lastRenderedPageBreak/>
-        <w:t>Us</w:t>
-      </w:r>
-      <w:r>
-        <w:t>ing the</w:t>
-      </w:r>
-      <w:r>
-        <w:t xml:space="preserve"> association rule mining results </w:t>
-      </w:r>
-      <w:r>
-        <w:t xml:space="preserve">that was found earlier, one can use it to </w:t>
-      </w:r>
-      <w:r>
-        <w:t>identify products with the highest lift values for the items currently in the cart</w:t>
-      </w:r>
-      <w:r>
-        <w:t xml:space="preserve"> and s</w:t>
-      </w:r>
-      <w:r>
-        <w:t>ort</w:t>
-      </w:r>
-      <w:r>
-        <w:t>/</w:t>
-      </w:r>
-      <w:r>
-        <w:t>prioritize recommendations based on lift values.</w:t>
+        <w:t>Using the association rule mining results that was found earlier, one can use it to identify products with the highest lift values for the items currently in the cart and sort/prioritize recommendations based on lift values.</w:t>
       </w:r>
     </w:p>
     <w:p>
@@ -5972,22 +5708,7 @@
         <w:spacing w:before="100" w:beforeAutospacing="1" w:after="100" w:afterAutospacing="1"/>
       </w:pPr>
       <w:r>
-        <w:t>For the back end, Instacart can use Python and leverage AWS to deploy their model and datasets to i</w:t>
-      </w:r>
-      <w:r>
-        <w:t xml:space="preserve">ntegrate with the </w:t>
-      </w:r>
-      <w:r>
-        <w:t>front-end</w:t>
-      </w:r>
-      <w:r>
-        <w:t xml:space="preserve"> system to fetch real-time product data and recommendation results.</w:t>
-      </w:r>
-      <w:r>
-        <w:t xml:space="preserve"> This e</w:t>
-      </w:r>
-      <w:r>
-        <w:t>nsure the system updates recommendations dynamically as items are added or removed from the cart.</w:t>
+        <w:t>For the back end, Instacart can use Python and leverage AWS to deploy their model and datasets to integrate with the front-end system to fetch real-time product data and recommendation results. This ensure the system updates recommendations dynamically as items are added or removed from the cart.</w:t>
       </w:r>
     </w:p>
     <w:p>
@@ -5995,48 +5716,1245 @@
         <w:spacing w:before="100" w:beforeAutospacing="1" w:after="100" w:afterAutospacing="1"/>
       </w:pPr>
       <w:r>
-        <w:t>For the front-end, the developers can u</w:t>
-      </w:r>
-      <w:r>
-        <w:t xml:space="preserve">se </w:t>
-      </w:r>
-      <w:r>
-        <w:t xml:space="preserve">up-to-date </w:t>
-      </w:r>
-      <w:r>
-        <w:t xml:space="preserve">HTML/CSS </w:t>
-      </w:r>
-      <w:r>
-        <w:t xml:space="preserve">or even JavaScript frameworks like React and Angular </w:t>
-      </w:r>
-      <w:r>
-        <w:t>for layout and design.</w:t>
-      </w:r>
-      <w:r>
-        <w:t xml:space="preserve"> This could be useful in handling any API calls that hosted on AWS to call the model and perform recommendations data. Finally, Instacart can e</w:t>
-      </w:r>
-      <w:r>
-        <w:t xml:space="preserve">nsure recommendations are relevant </w:t>
-      </w:r>
-      <w:r>
-        <w:t xml:space="preserve">and have testers and customers try the system to see if they enjoy the experience or not. How this might look like should be a feature that is implemented on the checkout page, for when customers are about to complete their orders. A simple </w:t>
-      </w:r>
-      <w:r>
-        <w:t>“You Might Also Like” section is prominently displayed below the cart summary</w:t>
-      </w:r>
-      <w:r>
-        <w:t xml:space="preserve"> and includes a </w:t>
-      </w:r>
-      <w:r>
-        <w:t>visually appealing with clear product images and pricing.</w:t>
-      </w:r>
-      <w:r>
-        <w:t xml:space="preserve"> Users should be able to add recommendation products to their cart. </w:t>
-      </w:r>
-      <w:r>
-        <w:t>This interface design aims to enhance the shopping experience by making relevant product suggestions based on data-driven insights, thereby increasing the likelihood of additional purchases.</w:t>
+        <w:t>For the front-end, the developers can use up-to-date HTML/CSS or even JavaScript frameworks like React and Angular for layout and design. This could be useful in handling any API calls that hosted on AWS to call the model and perform recommendations data. Finally, Instacart can ensure recommendations are relevant and have testers and customers try the system to see if they enjoy the experience or not. How this might look like should be a feature that is implemented on the checkout page, for when customers are about to complete their orders. A simple “You Might Also Like” section is prominently displayed below the cart summary and includes a visually appealing with clear product images and pricing. Users should be able to add recommendation products to their cart. This interface design aims to enhance the shopping experience by making relevant product suggestions based on data-driven insights, thereby increasing the likelihood of additional purchases.</w:t>
       </w:r>
     </w:p>
+    <w:p>
+      <w:pPr>
+        <w:spacing w:before="100" w:beforeAutospacing="1" w:after="100" w:afterAutospacing="1"/>
+      </w:pPr>
+    </w:p>
+    <w:p>
+      <w:pPr>
+        <w:pStyle w:val="Heading1"/>
+      </w:pPr>
+      <w:r>
+        <w:t>Content-Based Recommendations</w:t>
+      </w:r>
+    </w:p>
+    <w:p/>
+    <w:p>
+      <w:pPr>
+        <w:tabs>
+          <w:tab w:val="left" w:pos="916"/>
+          <w:tab w:val="left" w:pos="1832"/>
+          <w:tab w:val="left" w:pos="2748"/>
+          <w:tab w:val="left" w:pos="3664"/>
+          <w:tab w:val="left" w:pos="4580"/>
+          <w:tab w:val="left" w:pos="5496"/>
+          <w:tab w:val="left" w:pos="6412"/>
+          <w:tab w:val="left" w:pos="7328"/>
+          <w:tab w:val="left" w:pos="8244"/>
+          <w:tab w:val="left" w:pos="9160"/>
+          <w:tab w:val="left" w:pos="10076"/>
+          <w:tab w:val="left" w:pos="10992"/>
+          <w:tab w:val="left" w:pos="11908"/>
+          <w:tab w:val="left" w:pos="12824"/>
+          <w:tab w:val="left" w:pos="13740"/>
+          <w:tab w:val="left" w:pos="14656"/>
+        </w:tabs>
+        <w:rPr>
+          <w:rFonts w:ascii="Courier New" w:hAnsi="Courier New" w:cs="Courier New"/>
+          <w:sz w:val="20"/>
+          <w:szCs w:val="20"/>
+        </w:rPr>
+      </w:pPr>
+      <w:r>
+        <w:rPr>
+          <w:rFonts w:ascii="Courier New" w:hAnsi="Courier New" w:cs="Courier New"/>
+          <w:sz w:val="20"/>
+          <w:szCs w:val="20"/>
+        </w:rPr>
+        <w:t xml:space="preserve">def </w:t>
+      </w:r>
+      <w:proofErr w:type="spellStart"/>
+      <w:r>
+        <w:rPr>
+          <w:rFonts w:ascii="Courier New" w:hAnsi="Courier New" w:cs="Courier New"/>
+          <w:sz w:val="20"/>
+          <w:szCs w:val="20"/>
+        </w:rPr>
+        <w:t>recommend_</w:t>
+      </w:r>
+      <w:proofErr w:type="gramStart"/>
+      <w:r>
+        <w:rPr>
+          <w:rFonts w:ascii="Courier New" w:hAnsi="Courier New" w:cs="Courier New"/>
+          <w:sz w:val="20"/>
+          <w:szCs w:val="20"/>
+        </w:rPr>
+        <w:t>products</w:t>
+      </w:r>
+      <w:proofErr w:type="spellEnd"/>
+      <w:r>
+        <w:rPr>
+          <w:rFonts w:ascii="Courier New" w:hAnsi="Courier New" w:cs="Courier New"/>
+          <w:sz w:val="20"/>
+          <w:szCs w:val="20"/>
+        </w:rPr>
+        <w:t>(</w:t>
+      </w:r>
+      <w:proofErr w:type="spellStart"/>
+      <w:proofErr w:type="gramEnd"/>
+      <w:r>
+        <w:rPr>
+          <w:rFonts w:ascii="Courier New" w:hAnsi="Courier New" w:cs="Courier New"/>
+          <w:sz w:val="20"/>
+          <w:szCs w:val="20"/>
+        </w:rPr>
+        <w:t>user_id</w:t>
+      </w:r>
+      <w:proofErr w:type="spellEnd"/>
+      <w:r>
+        <w:rPr>
+          <w:rFonts w:ascii="Courier New" w:hAnsi="Courier New" w:cs="Courier New"/>
+          <w:sz w:val="20"/>
+          <w:szCs w:val="20"/>
+        </w:rPr>
+        <w:t xml:space="preserve">, </w:t>
+      </w:r>
+      <w:proofErr w:type="spellStart"/>
+      <w:r>
+        <w:rPr>
+          <w:rFonts w:ascii="Courier New" w:hAnsi="Courier New" w:cs="Courier New"/>
+          <w:sz w:val="20"/>
+          <w:szCs w:val="20"/>
+        </w:rPr>
+        <w:t>similarity_matrix_df</w:t>
+      </w:r>
+      <w:proofErr w:type="spellEnd"/>
+      <w:r>
+        <w:rPr>
+          <w:rFonts w:ascii="Courier New" w:hAnsi="Courier New" w:cs="Courier New"/>
+          <w:sz w:val="20"/>
+          <w:szCs w:val="20"/>
+        </w:rPr>
+        <w:t xml:space="preserve">, </w:t>
+      </w:r>
+      <w:proofErr w:type="spellStart"/>
+      <w:r>
+        <w:rPr>
+          <w:rFonts w:ascii="Courier New" w:hAnsi="Courier New" w:cs="Courier New"/>
+          <w:sz w:val="20"/>
+          <w:szCs w:val="20"/>
+        </w:rPr>
+        <w:t>user_item_matrix</w:t>
+      </w:r>
+      <w:proofErr w:type="spellEnd"/>
+      <w:r>
+        <w:rPr>
+          <w:rFonts w:ascii="Courier New" w:hAnsi="Courier New" w:cs="Courier New"/>
+          <w:sz w:val="20"/>
+          <w:szCs w:val="20"/>
+        </w:rPr>
+        <w:t xml:space="preserve">, </w:t>
+      </w:r>
+      <w:proofErr w:type="spellStart"/>
+      <w:r>
+        <w:rPr>
+          <w:rFonts w:ascii="Courier New" w:hAnsi="Courier New" w:cs="Courier New"/>
+          <w:sz w:val="20"/>
+          <w:szCs w:val="20"/>
+        </w:rPr>
+        <w:t>top_n</w:t>
+      </w:r>
+      <w:proofErr w:type="spellEnd"/>
+      <w:r>
+        <w:rPr>
+          <w:rFonts w:ascii="Courier New" w:hAnsi="Courier New" w:cs="Courier New"/>
+          <w:sz w:val="20"/>
+          <w:szCs w:val="20"/>
+        </w:rPr>
+        <w:t>):</w:t>
+      </w:r>
+    </w:p>
+    <w:p>
+      <w:pPr>
+        <w:tabs>
+          <w:tab w:val="left" w:pos="916"/>
+          <w:tab w:val="left" w:pos="1832"/>
+          <w:tab w:val="left" w:pos="2748"/>
+          <w:tab w:val="left" w:pos="3664"/>
+          <w:tab w:val="left" w:pos="4580"/>
+          <w:tab w:val="left" w:pos="5496"/>
+          <w:tab w:val="left" w:pos="6412"/>
+          <w:tab w:val="left" w:pos="7328"/>
+          <w:tab w:val="left" w:pos="8244"/>
+          <w:tab w:val="left" w:pos="9160"/>
+          <w:tab w:val="left" w:pos="10076"/>
+          <w:tab w:val="left" w:pos="10992"/>
+          <w:tab w:val="left" w:pos="11908"/>
+          <w:tab w:val="left" w:pos="12824"/>
+          <w:tab w:val="left" w:pos="13740"/>
+          <w:tab w:val="left" w:pos="14656"/>
+        </w:tabs>
+        <w:rPr>
+          <w:rFonts w:ascii="Courier New" w:hAnsi="Courier New" w:cs="Courier New"/>
+          <w:sz w:val="20"/>
+          <w:szCs w:val="20"/>
+        </w:rPr>
+      </w:pPr>
+      <w:r>
+        <w:rPr>
+          <w:rFonts w:ascii="Courier New" w:hAnsi="Courier New" w:cs="Courier New"/>
+          <w:sz w:val="20"/>
+          <w:szCs w:val="20"/>
+        </w:rPr>
+        <w:t xml:space="preserve">    </w:t>
+      </w:r>
+      <w:proofErr w:type="spellStart"/>
+      <w:r>
+        <w:rPr>
+          <w:rFonts w:ascii="Courier New" w:hAnsi="Courier New" w:cs="Courier New"/>
+          <w:sz w:val="20"/>
+          <w:szCs w:val="20"/>
+        </w:rPr>
+        <w:t>similar_users</w:t>
+      </w:r>
+      <w:proofErr w:type="spellEnd"/>
+      <w:r>
+        <w:rPr>
+          <w:rFonts w:ascii="Courier New" w:hAnsi="Courier New" w:cs="Courier New"/>
+          <w:sz w:val="20"/>
+          <w:szCs w:val="20"/>
+        </w:rPr>
+        <w:t xml:space="preserve"> = similarity_matrix_df[user_id</w:t>
+      </w:r>
+      <w:proofErr w:type="gramStart"/>
+      <w:r>
+        <w:rPr>
+          <w:rFonts w:ascii="Courier New" w:hAnsi="Courier New" w:cs="Courier New"/>
+          <w:sz w:val="20"/>
+          <w:szCs w:val="20"/>
+        </w:rPr>
+        <w:t>].sort</w:t>
+      </w:r>
+      <w:proofErr w:type="gramEnd"/>
+      <w:r>
+        <w:rPr>
+          <w:rFonts w:ascii="Courier New" w:hAnsi="Courier New" w:cs="Courier New"/>
+          <w:sz w:val="20"/>
+          <w:szCs w:val="20"/>
+        </w:rPr>
+        <w:t>_values(ascending=False).index[1:]</w:t>
+      </w:r>
+    </w:p>
+    <w:p>
+      <w:pPr>
+        <w:tabs>
+          <w:tab w:val="left" w:pos="916"/>
+          <w:tab w:val="left" w:pos="1832"/>
+          <w:tab w:val="left" w:pos="2748"/>
+          <w:tab w:val="left" w:pos="3664"/>
+          <w:tab w:val="left" w:pos="4580"/>
+          <w:tab w:val="left" w:pos="5496"/>
+          <w:tab w:val="left" w:pos="6412"/>
+          <w:tab w:val="left" w:pos="7328"/>
+          <w:tab w:val="left" w:pos="8244"/>
+          <w:tab w:val="left" w:pos="9160"/>
+          <w:tab w:val="left" w:pos="10076"/>
+          <w:tab w:val="left" w:pos="10992"/>
+          <w:tab w:val="left" w:pos="11908"/>
+          <w:tab w:val="left" w:pos="12824"/>
+          <w:tab w:val="left" w:pos="13740"/>
+          <w:tab w:val="left" w:pos="14656"/>
+        </w:tabs>
+        <w:rPr>
+          <w:rFonts w:ascii="Courier New" w:hAnsi="Courier New" w:cs="Courier New"/>
+          <w:sz w:val="20"/>
+          <w:szCs w:val="20"/>
+        </w:rPr>
+      </w:pPr>
+      <w:r>
+        <w:rPr>
+          <w:rFonts w:ascii="Courier New" w:hAnsi="Courier New" w:cs="Courier New"/>
+          <w:sz w:val="20"/>
+          <w:szCs w:val="20"/>
+        </w:rPr>
+        <w:t xml:space="preserve">    </w:t>
+      </w:r>
+      <w:proofErr w:type="spellStart"/>
+      <w:r>
+        <w:rPr>
+          <w:rFonts w:ascii="Courier New" w:hAnsi="Courier New" w:cs="Courier New"/>
+          <w:sz w:val="20"/>
+          <w:szCs w:val="20"/>
+        </w:rPr>
+        <w:t>user_purchases</w:t>
+      </w:r>
+      <w:proofErr w:type="spellEnd"/>
+      <w:r>
+        <w:rPr>
+          <w:rFonts w:ascii="Courier New" w:hAnsi="Courier New" w:cs="Courier New"/>
+          <w:sz w:val="20"/>
+          <w:szCs w:val="20"/>
+        </w:rPr>
+        <w:t xml:space="preserve"> = set(</w:t>
+      </w:r>
+      <w:proofErr w:type="spellStart"/>
+      <w:r>
+        <w:rPr>
+          <w:rFonts w:ascii="Courier New" w:hAnsi="Courier New" w:cs="Courier New"/>
+          <w:sz w:val="20"/>
+          <w:szCs w:val="20"/>
+        </w:rPr>
+        <w:t>user_item_</w:t>
+      </w:r>
+      <w:proofErr w:type="gramStart"/>
+      <w:r>
+        <w:rPr>
+          <w:rFonts w:ascii="Courier New" w:hAnsi="Courier New" w:cs="Courier New"/>
+          <w:sz w:val="20"/>
+          <w:szCs w:val="20"/>
+        </w:rPr>
+        <w:t>matrix.columns</w:t>
+      </w:r>
+      <w:proofErr w:type="spellEnd"/>
+      <w:proofErr w:type="gramEnd"/>
+      <w:r>
+        <w:rPr>
+          <w:rFonts w:ascii="Courier New" w:hAnsi="Courier New" w:cs="Courier New"/>
+          <w:sz w:val="20"/>
+          <w:szCs w:val="20"/>
+        </w:rPr>
+        <w:t>[</w:t>
+      </w:r>
+      <w:proofErr w:type="spellStart"/>
+      <w:r>
+        <w:rPr>
+          <w:rFonts w:ascii="Courier New" w:hAnsi="Courier New" w:cs="Courier New"/>
+          <w:sz w:val="20"/>
+          <w:szCs w:val="20"/>
+        </w:rPr>
+        <w:t>user_item_matrix.loc</w:t>
+      </w:r>
+      <w:proofErr w:type="spellEnd"/>
+      <w:r>
+        <w:rPr>
+          <w:rFonts w:ascii="Courier New" w:hAnsi="Courier New" w:cs="Courier New"/>
+          <w:sz w:val="20"/>
+          <w:szCs w:val="20"/>
+        </w:rPr>
+        <w:t>[</w:t>
+      </w:r>
+      <w:proofErr w:type="spellStart"/>
+      <w:r>
+        <w:rPr>
+          <w:rFonts w:ascii="Courier New" w:hAnsi="Courier New" w:cs="Courier New"/>
+          <w:sz w:val="20"/>
+          <w:szCs w:val="20"/>
+        </w:rPr>
+        <w:t>user_id</w:t>
+      </w:r>
+      <w:proofErr w:type="spellEnd"/>
+      <w:r>
+        <w:rPr>
+          <w:rFonts w:ascii="Courier New" w:hAnsi="Courier New" w:cs="Courier New"/>
+          <w:sz w:val="20"/>
+          <w:szCs w:val="20"/>
+        </w:rPr>
+        <w:t>] &gt; 0])</w:t>
+      </w:r>
+    </w:p>
+    <w:p>
+      <w:pPr>
+        <w:tabs>
+          <w:tab w:val="left" w:pos="916"/>
+          <w:tab w:val="left" w:pos="1832"/>
+          <w:tab w:val="left" w:pos="2748"/>
+          <w:tab w:val="left" w:pos="3664"/>
+          <w:tab w:val="left" w:pos="4580"/>
+          <w:tab w:val="left" w:pos="5496"/>
+          <w:tab w:val="left" w:pos="6412"/>
+          <w:tab w:val="left" w:pos="7328"/>
+          <w:tab w:val="left" w:pos="8244"/>
+          <w:tab w:val="left" w:pos="9160"/>
+          <w:tab w:val="left" w:pos="10076"/>
+          <w:tab w:val="left" w:pos="10992"/>
+          <w:tab w:val="left" w:pos="11908"/>
+          <w:tab w:val="left" w:pos="12824"/>
+          <w:tab w:val="left" w:pos="13740"/>
+          <w:tab w:val="left" w:pos="14656"/>
+        </w:tabs>
+        <w:rPr>
+          <w:rFonts w:ascii="Courier New" w:hAnsi="Courier New" w:cs="Courier New"/>
+          <w:sz w:val="20"/>
+          <w:szCs w:val="20"/>
+        </w:rPr>
+      </w:pPr>
+      <w:r>
+        <w:rPr>
+          <w:rFonts w:ascii="Courier New" w:hAnsi="Courier New" w:cs="Courier New"/>
+          <w:sz w:val="20"/>
+          <w:szCs w:val="20"/>
+        </w:rPr>
+        <w:t xml:space="preserve">    </w:t>
+      </w:r>
+    </w:p>
+    <w:p>
+      <w:pPr>
+        <w:tabs>
+          <w:tab w:val="left" w:pos="916"/>
+          <w:tab w:val="left" w:pos="1832"/>
+          <w:tab w:val="left" w:pos="2748"/>
+          <w:tab w:val="left" w:pos="3664"/>
+          <w:tab w:val="left" w:pos="4580"/>
+          <w:tab w:val="left" w:pos="5496"/>
+          <w:tab w:val="left" w:pos="6412"/>
+          <w:tab w:val="left" w:pos="7328"/>
+          <w:tab w:val="left" w:pos="8244"/>
+          <w:tab w:val="left" w:pos="9160"/>
+          <w:tab w:val="left" w:pos="10076"/>
+          <w:tab w:val="left" w:pos="10992"/>
+          <w:tab w:val="left" w:pos="11908"/>
+          <w:tab w:val="left" w:pos="12824"/>
+          <w:tab w:val="left" w:pos="13740"/>
+          <w:tab w:val="left" w:pos="14656"/>
+        </w:tabs>
+        <w:rPr>
+          <w:rFonts w:ascii="Courier New" w:hAnsi="Courier New" w:cs="Courier New"/>
+          <w:sz w:val="20"/>
+          <w:szCs w:val="20"/>
+        </w:rPr>
+      </w:pPr>
+      <w:r>
+        <w:rPr>
+          <w:rFonts w:ascii="Courier New" w:hAnsi="Courier New" w:cs="Courier New"/>
+          <w:sz w:val="20"/>
+          <w:szCs w:val="20"/>
+        </w:rPr>
+        <w:t xml:space="preserve">    recommendations = []</w:t>
+      </w:r>
+    </w:p>
+    <w:p>
+      <w:pPr>
+        <w:tabs>
+          <w:tab w:val="left" w:pos="916"/>
+          <w:tab w:val="left" w:pos="1832"/>
+          <w:tab w:val="left" w:pos="2748"/>
+          <w:tab w:val="left" w:pos="3664"/>
+          <w:tab w:val="left" w:pos="4580"/>
+          <w:tab w:val="left" w:pos="5496"/>
+          <w:tab w:val="left" w:pos="6412"/>
+          <w:tab w:val="left" w:pos="7328"/>
+          <w:tab w:val="left" w:pos="8244"/>
+          <w:tab w:val="left" w:pos="9160"/>
+          <w:tab w:val="left" w:pos="10076"/>
+          <w:tab w:val="left" w:pos="10992"/>
+          <w:tab w:val="left" w:pos="11908"/>
+          <w:tab w:val="left" w:pos="12824"/>
+          <w:tab w:val="left" w:pos="13740"/>
+          <w:tab w:val="left" w:pos="14656"/>
+        </w:tabs>
+        <w:rPr>
+          <w:rFonts w:ascii="Courier New" w:hAnsi="Courier New" w:cs="Courier New"/>
+          <w:sz w:val="20"/>
+          <w:szCs w:val="20"/>
+        </w:rPr>
+      </w:pPr>
+      <w:r>
+        <w:rPr>
+          <w:rFonts w:ascii="Courier New" w:hAnsi="Courier New" w:cs="Courier New"/>
+          <w:sz w:val="20"/>
+          <w:szCs w:val="20"/>
+        </w:rPr>
+        <w:t xml:space="preserve">    for </w:t>
+      </w:r>
+      <w:proofErr w:type="spellStart"/>
+      <w:r>
+        <w:rPr>
+          <w:rFonts w:ascii="Courier New" w:hAnsi="Courier New" w:cs="Courier New"/>
+          <w:sz w:val="20"/>
+          <w:szCs w:val="20"/>
+        </w:rPr>
+        <w:t>similar_user</w:t>
+      </w:r>
+      <w:proofErr w:type="spellEnd"/>
+      <w:r>
+        <w:rPr>
+          <w:rFonts w:ascii="Courier New" w:hAnsi="Courier New" w:cs="Courier New"/>
+          <w:sz w:val="20"/>
+          <w:szCs w:val="20"/>
+        </w:rPr>
+        <w:t xml:space="preserve"> in </w:t>
+      </w:r>
+      <w:proofErr w:type="spellStart"/>
+      <w:r>
+        <w:rPr>
+          <w:rFonts w:ascii="Courier New" w:hAnsi="Courier New" w:cs="Courier New"/>
+          <w:sz w:val="20"/>
+          <w:szCs w:val="20"/>
+        </w:rPr>
+        <w:t>similar_users</w:t>
+      </w:r>
+      <w:proofErr w:type="spellEnd"/>
+      <w:r>
+        <w:rPr>
+          <w:rFonts w:ascii="Courier New" w:hAnsi="Courier New" w:cs="Courier New"/>
+          <w:sz w:val="20"/>
+          <w:szCs w:val="20"/>
+        </w:rPr>
+        <w:t>:</w:t>
+      </w:r>
+    </w:p>
+    <w:p>
+      <w:pPr>
+        <w:tabs>
+          <w:tab w:val="left" w:pos="916"/>
+          <w:tab w:val="left" w:pos="1832"/>
+          <w:tab w:val="left" w:pos="2748"/>
+          <w:tab w:val="left" w:pos="3664"/>
+          <w:tab w:val="left" w:pos="4580"/>
+          <w:tab w:val="left" w:pos="5496"/>
+          <w:tab w:val="left" w:pos="6412"/>
+          <w:tab w:val="left" w:pos="7328"/>
+          <w:tab w:val="left" w:pos="8244"/>
+          <w:tab w:val="left" w:pos="9160"/>
+          <w:tab w:val="left" w:pos="10076"/>
+          <w:tab w:val="left" w:pos="10992"/>
+          <w:tab w:val="left" w:pos="11908"/>
+          <w:tab w:val="left" w:pos="12824"/>
+          <w:tab w:val="left" w:pos="13740"/>
+          <w:tab w:val="left" w:pos="14656"/>
+        </w:tabs>
+        <w:rPr>
+          <w:rFonts w:ascii="Courier New" w:hAnsi="Courier New" w:cs="Courier New"/>
+          <w:sz w:val="20"/>
+          <w:szCs w:val="20"/>
+        </w:rPr>
+      </w:pPr>
+      <w:r>
+        <w:rPr>
+          <w:rFonts w:ascii="Courier New" w:hAnsi="Courier New" w:cs="Courier New"/>
+          <w:sz w:val="20"/>
+          <w:szCs w:val="20"/>
+        </w:rPr>
+        <w:t xml:space="preserve">        </w:t>
+      </w:r>
+      <w:proofErr w:type="spellStart"/>
+      <w:r>
+        <w:rPr>
+          <w:rFonts w:ascii="Courier New" w:hAnsi="Courier New" w:cs="Courier New"/>
+          <w:sz w:val="20"/>
+          <w:szCs w:val="20"/>
+        </w:rPr>
+        <w:t>similar_user_purchases</w:t>
+      </w:r>
+      <w:proofErr w:type="spellEnd"/>
+      <w:r>
+        <w:rPr>
+          <w:rFonts w:ascii="Courier New" w:hAnsi="Courier New" w:cs="Courier New"/>
+          <w:sz w:val="20"/>
+          <w:szCs w:val="20"/>
+        </w:rPr>
+        <w:t xml:space="preserve"> = set(</w:t>
+      </w:r>
+      <w:proofErr w:type="spellStart"/>
+      <w:r>
+        <w:rPr>
+          <w:rFonts w:ascii="Courier New" w:hAnsi="Courier New" w:cs="Courier New"/>
+          <w:sz w:val="20"/>
+          <w:szCs w:val="20"/>
+        </w:rPr>
+        <w:t>user_item_</w:t>
+      </w:r>
+      <w:proofErr w:type="gramStart"/>
+      <w:r>
+        <w:rPr>
+          <w:rFonts w:ascii="Courier New" w:hAnsi="Courier New" w:cs="Courier New"/>
+          <w:sz w:val="20"/>
+          <w:szCs w:val="20"/>
+        </w:rPr>
+        <w:t>matrix.columns</w:t>
+      </w:r>
+      <w:proofErr w:type="spellEnd"/>
+      <w:proofErr w:type="gramEnd"/>
+      <w:r>
+        <w:rPr>
+          <w:rFonts w:ascii="Courier New" w:hAnsi="Courier New" w:cs="Courier New"/>
+          <w:sz w:val="20"/>
+          <w:szCs w:val="20"/>
+        </w:rPr>
+        <w:t>[</w:t>
+      </w:r>
+      <w:proofErr w:type="spellStart"/>
+      <w:r>
+        <w:rPr>
+          <w:rFonts w:ascii="Courier New" w:hAnsi="Courier New" w:cs="Courier New"/>
+          <w:sz w:val="20"/>
+          <w:szCs w:val="20"/>
+        </w:rPr>
+        <w:t>user_item_matrix.loc</w:t>
+      </w:r>
+      <w:proofErr w:type="spellEnd"/>
+      <w:r>
+        <w:rPr>
+          <w:rFonts w:ascii="Courier New" w:hAnsi="Courier New" w:cs="Courier New"/>
+          <w:sz w:val="20"/>
+          <w:szCs w:val="20"/>
+        </w:rPr>
+        <w:t>[</w:t>
+      </w:r>
+      <w:proofErr w:type="spellStart"/>
+      <w:r>
+        <w:rPr>
+          <w:rFonts w:ascii="Courier New" w:hAnsi="Courier New" w:cs="Courier New"/>
+          <w:sz w:val="20"/>
+          <w:szCs w:val="20"/>
+        </w:rPr>
+        <w:t>similar_user</w:t>
+      </w:r>
+      <w:proofErr w:type="spellEnd"/>
+      <w:r>
+        <w:rPr>
+          <w:rFonts w:ascii="Courier New" w:hAnsi="Courier New" w:cs="Courier New"/>
+          <w:sz w:val="20"/>
+          <w:szCs w:val="20"/>
+        </w:rPr>
+        <w:t>] &gt; 0])</w:t>
+      </w:r>
+    </w:p>
+    <w:p>
+      <w:pPr>
+        <w:tabs>
+          <w:tab w:val="left" w:pos="916"/>
+          <w:tab w:val="left" w:pos="1832"/>
+          <w:tab w:val="left" w:pos="2748"/>
+          <w:tab w:val="left" w:pos="3664"/>
+          <w:tab w:val="left" w:pos="4580"/>
+          <w:tab w:val="left" w:pos="5496"/>
+          <w:tab w:val="left" w:pos="6412"/>
+          <w:tab w:val="left" w:pos="7328"/>
+          <w:tab w:val="left" w:pos="8244"/>
+          <w:tab w:val="left" w:pos="9160"/>
+          <w:tab w:val="left" w:pos="10076"/>
+          <w:tab w:val="left" w:pos="10992"/>
+          <w:tab w:val="left" w:pos="11908"/>
+          <w:tab w:val="left" w:pos="12824"/>
+          <w:tab w:val="left" w:pos="13740"/>
+          <w:tab w:val="left" w:pos="14656"/>
+        </w:tabs>
+        <w:rPr>
+          <w:rFonts w:ascii="Courier New" w:hAnsi="Courier New" w:cs="Courier New"/>
+          <w:sz w:val="20"/>
+          <w:szCs w:val="20"/>
+        </w:rPr>
+      </w:pPr>
+      <w:r>
+        <w:rPr>
+          <w:rFonts w:ascii="Courier New" w:hAnsi="Courier New" w:cs="Courier New"/>
+          <w:sz w:val="20"/>
+          <w:szCs w:val="20"/>
+        </w:rPr>
+        <w:t xml:space="preserve">        </w:t>
+      </w:r>
+      <w:proofErr w:type="spellStart"/>
+      <w:r>
+        <w:rPr>
+          <w:rFonts w:ascii="Courier New" w:hAnsi="Courier New" w:cs="Courier New"/>
+          <w:sz w:val="20"/>
+          <w:szCs w:val="20"/>
+        </w:rPr>
+        <w:t>recommended_products</w:t>
+      </w:r>
+      <w:proofErr w:type="spellEnd"/>
+      <w:r>
+        <w:rPr>
+          <w:rFonts w:ascii="Courier New" w:hAnsi="Courier New" w:cs="Courier New"/>
+          <w:sz w:val="20"/>
+          <w:szCs w:val="20"/>
+        </w:rPr>
+        <w:t xml:space="preserve"> = </w:t>
+      </w:r>
+      <w:proofErr w:type="spellStart"/>
+      <w:r>
+        <w:rPr>
+          <w:rFonts w:ascii="Courier New" w:hAnsi="Courier New" w:cs="Courier New"/>
+          <w:sz w:val="20"/>
+          <w:szCs w:val="20"/>
+        </w:rPr>
+        <w:t>similar_user_purchases</w:t>
+      </w:r>
+      <w:proofErr w:type="spellEnd"/>
+      <w:r>
+        <w:rPr>
+          <w:rFonts w:ascii="Courier New" w:hAnsi="Courier New" w:cs="Courier New"/>
+          <w:sz w:val="20"/>
+          <w:szCs w:val="20"/>
+        </w:rPr>
+        <w:t xml:space="preserve"> - </w:t>
+      </w:r>
+      <w:proofErr w:type="spellStart"/>
+      <w:r>
+        <w:rPr>
+          <w:rFonts w:ascii="Courier New" w:hAnsi="Courier New" w:cs="Courier New"/>
+          <w:sz w:val="20"/>
+          <w:szCs w:val="20"/>
+        </w:rPr>
+        <w:t>user_purchases</w:t>
+      </w:r>
+      <w:proofErr w:type="spellEnd"/>
+    </w:p>
+    <w:p>
+      <w:pPr>
+        <w:tabs>
+          <w:tab w:val="left" w:pos="916"/>
+          <w:tab w:val="left" w:pos="1832"/>
+          <w:tab w:val="left" w:pos="2748"/>
+          <w:tab w:val="left" w:pos="3664"/>
+          <w:tab w:val="left" w:pos="4580"/>
+          <w:tab w:val="left" w:pos="5496"/>
+          <w:tab w:val="left" w:pos="6412"/>
+          <w:tab w:val="left" w:pos="7328"/>
+          <w:tab w:val="left" w:pos="8244"/>
+          <w:tab w:val="left" w:pos="9160"/>
+          <w:tab w:val="left" w:pos="10076"/>
+          <w:tab w:val="left" w:pos="10992"/>
+          <w:tab w:val="left" w:pos="11908"/>
+          <w:tab w:val="left" w:pos="12824"/>
+          <w:tab w:val="left" w:pos="13740"/>
+          <w:tab w:val="left" w:pos="14656"/>
+        </w:tabs>
+        <w:rPr>
+          <w:rFonts w:ascii="Courier New" w:hAnsi="Courier New" w:cs="Courier New"/>
+          <w:sz w:val="20"/>
+          <w:szCs w:val="20"/>
+        </w:rPr>
+      </w:pPr>
+      <w:r>
+        <w:rPr>
+          <w:rFonts w:ascii="Courier New" w:hAnsi="Courier New" w:cs="Courier New"/>
+          <w:sz w:val="20"/>
+          <w:szCs w:val="20"/>
+        </w:rPr>
+        <w:t xml:space="preserve">        </w:t>
+      </w:r>
+      <w:proofErr w:type="spellStart"/>
+      <w:proofErr w:type="gramStart"/>
+      <w:r>
+        <w:rPr>
+          <w:rFonts w:ascii="Courier New" w:hAnsi="Courier New" w:cs="Courier New"/>
+          <w:sz w:val="20"/>
+          <w:szCs w:val="20"/>
+        </w:rPr>
+        <w:t>recommendations.extend</w:t>
+      </w:r>
+      <w:proofErr w:type="spellEnd"/>
+      <w:proofErr w:type="gramEnd"/>
+      <w:r>
+        <w:rPr>
+          <w:rFonts w:ascii="Courier New" w:hAnsi="Courier New" w:cs="Courier New"/>
+          <w:sz w:val="20"/>
+          <w:szCs w:val="20"/>
+        </w:rPr>
+        <w:t>(list(</w:t>
+      </w:r>
+      <w:proofErr w:type="spellStart"/>
+      <w:r>
+        <w:rPr>
+          <w:rFonts w:ascii="Courier New" w:hAnsi="Courier New" w:cs="Courier New"/>
+          <w:sz w:val="20"/>
+          <w:szCs w:val="20"/>
+        </w:rPr>
+        <w:t>recommended_products</w:t>
+      </w:r>
+      <w:proofErr w:type="spellEnd"/>
+      <w:r>
+        <w:rPr>
+          <w:rFonts w:ascii="Courier New" w:hAnsi="Courier New" w:cs="Courier New"/>
+          <w:sz w:val="20"/>
+          <w:szCs w:val="20"/>
+        </w:rPr>
+        <w:t>))</w:t>
+      </w:r>
+    </w:p>
+    <w:p>
+      <w:pPr>
+        <w:tabs>
+          <w:tab w:val="left" w:pos="916"/>
+          <w:tab w:val="left" w:pos="1832"/>
+          <w:tab w:val="left" w:pos="2748"/>
+          <w:tab w:val="left" w:pos="3664"/>
+          <w:tab w:val="left" w:pos="4580"/>
+          <w:tab w:val="left" w:pos="5496"/>
+          <w:tab w:val="left" w:pos="6412"/>
+          <w:tab w:val="left" w:pos="7328"/>
+          <w:tab w:val="left" w:pos="8244"/>
+          <w:tab w:val="left" w:pos="9160"/>
+          <w:tab w:val="left" w:pos="10076"/>
+          <w:tab w:val="left" w:pos="10992"/>
+          <w:tab w:val="left" w:pos="11908"/>
+          <w:tab w:val="left" w:pos="12824"/>
+          <w:tab w:val="left" w:pos="13740"/>
+          <w:tab w:val="left" w:pos="14656"/>
+        </w:tabs>
+        <w:rPr>
+          <w:rFonts w:ascii="Courier New" w:hAnsi="Courier New" w:cs="Courier New"/>
+          <w:sz w:val="20"/>
+          <w:szCs w:val="20"/>
+        </w:rPr>
+      </w:pPr>
+      <w:r>
+        <w:rPr>
+          <w:rFonts w:ascii="Courier New" w:hAnsi="Courier New" w:cs="Courier New"/>
+          <w:sz w:val="20"/>
+          <w:szCs w:val="20"/>
+        </w:rPr>
+        <w:t xml:space="preserve">        if </w:t>
+      </w:r>
+      <w:proofErr w:type="spellStart"/>
+      <w:r>
+        <w:rPr>
+          <w:rFonts w:ascii="Courier New" w:hAnsi="Courier New" w:cs="Courier New"/>
+          <w:sz w:val="20"/>
+          <w:szCs w:val="20"/>
+        </w:rPr>
+        <w:t>len</w:t>
+      </w:r>
+      <w:proofErr w:type="spellEnd"/>
+      <w:r>
+        <w:rPr>
+          <w:rFonts w:ascii="Courier New" w:hAnsi="Courier New" w:cs="Courier New"/>
+          <w:sz w:val="20"/>
+          <w:szCs w:val="20"/>
+        </w:rPr>
+        <w:t xml:space="preserve">(recommendations) &gt;= </w:t>
+      </w:r>
+      <w:proofErr w:type="spellStart"/>
+      <w:r>
+        <w:rPr>
+          <w:rFonts w:ascii="Courier New" w:hAnsi="Courier New" w:cs="Courier New"/>
+          <w:sz w:val="20"/>
+          <w:szCs w:val="20"/>
+        </w:rPr>
+        <w:t>top_n</w:t>
+      </w:r>
+      <w:proofErr w:type="spellEnd"/>
+      <w:r>
+        <w:rPr>
+          <w:rFonts w:ascii="Courier New" w:hAnsi="Courier New" w:cs="Courier New"/>
+          <w:sz w:val="20"/>
+          <w:szCs w:val="20"/>
+        </w:rPr>
+        <w:t>:</w:t>
+      </w:r>
+    </w:p>
+    <w:p>
+      <w:pPr>
+        <w:tabs>
+          <w:tab w:val="left" w:pos="916"/>
+          <w:tab w:val="left" w:pos="1832"/>
+          <w:tab w:val="left" w:pos="2748"/>
+          <w:tab w:val="left" w:pos="3664"/>
+          <w:tab w:val="left" w:pos="4580"/>
+          <w:tab w:val="left" w:pos="5496"/>
+          <w:tab w:val="left" w:pos="6412"/>
+          <w:tab w:val="left" w:pos="7328"/>
+          <w:tab w:val="left" w:pos="8244"/>
+          <w:tab w:val="left" w:pos="9160"/>
+          <w:tab w:val="left" w:pos="10076"/>
+          <w:tab w:val="left" w:pos="10992"/>
+          <w:tab w:val="left" w:pos="11908"/>
+          <w:tab w:val="left" w:pos="12824"/>
+          <w:tab w:val="left" w:pos="13740"/>
+          <w:tab w:val="left" w:pos="14656"/>
+        </w:tabs>
+        <w:rPr>
+          <w:rFonts w:ascii="Courier New" w:hAnsi="Courier New" w:cs="Courier New"/>
+          <w:sz w:val="20"/>
+          <w:szCs w:val="20"/>
+        </w:rPr>
+      </w:pPr>
+      <w:r>
+        <w:rPr>
+          <w:rFonts w:ascii="Courier New" w:hAnsi="Courier New" w:cs="Courier New"/>
+          <w:sz w:val="20"/>
+          <w:szCs w:val="20"/>
+        </w:rPr>
+        <w:t xml:space="preserve">            break</w:t>
+      </w:r>
+    </w:p>
+    <w:p>
+      <w:pPr>
+        <w:tabs>
+          <w:tab w:val="left" w:pos="916"/>
+          <w:tab w:val="left" w:pos="1832"/>
+          <w:tab w:val="left" w:pos="2748"/>
+          <w:tab w:val="left" w:pos="3664"/>
+          <w:tab w:val="left" w:pos="4580"/>
+          <w:tab w:val="left" w:pos="5496"/>
+          <w:tab w:val="left" w:pos="6412"/>
+          <w:tab w:val="left" w:pos="7328"/>
+          <w:tab w:val="left" w:pos="8244"/>
+          <w:tab w:val="left" w:pos="9160"/>
+          <w:tab w:val="left" w:pos="10076"/>
+          <w:tab w:val="left" w:pos="10992"/>
+          <w:tab w:val="left" w:pos="11908"/>
+          <w:tab w:val="left" w:pos="12824"/>
+          <w:tab w:val="left" w:pos="13740"/>
+          <w:tab w:val="left" w:pos="14656"/>
+        </w:tabs>
+        <w:rPr>
+          <w:rFonts w:ascii="Courier New" w:hAnsi="Courier New" w:cs="Courier New"/>
+          <w:sz w:val="20"/>
+          <w:szCs w:val="20"/>
+        </w:rPr>
+      </w:pPr>
+      <w:r>
+        <w:rPr>
+          <w:rFonts w:ascii="Courier New" w:hAnsi="Courier New" w:cs="Courier New"/>
+          <w:sz w:val="20"/>
+          <w:szCs w:val="20"/>
+        </w:rPr>
+        <w:t xml:space="preserve">            </w:t>
+      </w:r>
+    </w:p>
+    <w:p>
+      <w:pPr>
+        <w:tabs>
+          <w:tab w:val="left" w:pos="916"/>
+          <w:tab w:val="left" w:pos="1832"/>
+          <w:tab w:val="left" w:pos="2748"/>
+          <w:tab w:val="left" w:pos="3664"/>
+          <w:tab w:val="left" w:pos="4580"/>
+          <w:tab w:val="left" w:pos="5496"/>
+          <w:tab w:val="left" w:pos="6412"/>
+          <w:tab w:val="left" w:pos="7328"/>
+          <w:tab w:val="left" w:pos="8244"/>
+          <w:tab w:val="left" w:pos="9160"/>
+          <w:tab w:val="left" w:pos="10076"/>
+          <w:tab w:val="left" w:pos="10992"/>
+          <w:tab w:val="left" w:pos="11908"/>
+          <w:tab w:val="left" w:pos="12824"/>
+          <w:tab w:val="left" w:pos="13740"/>
+          <w:tab w:val="left" w:pos="14656"/>
+        </w:tabs>
+        <w:rPr>
+          <w:rFonts w:ascii="Courier New" w:hAnsi="Courier New" w:cs="Courier New"/>
+          <w:sz w:val="20"/>
+          <w:szCs w:val="20"/>
+        </w:rPr>
+      </w:pPr>
+      <w:r>
+        <w:rPr>
+          <w:rFonts w:ascii="Courier New" w:hAnsi="Courier New" w:cs="Courier New"/>
+          <w:sz w:val="20"/>
+          <w:szCs w:val="20"/>
+        </w:rPr>
+        <w:t xml:space="preserve">    return recommendations</w:t>
+      </w:r>
+      <w:proofErr w:type="gramStart"/>
+      <w:r>
+        <w:rPr>
+          <w:rFonts w:ascii="Courier New" w:hAnsi="Courier New" w:cs="Courier New"/>
+          <w:sz w:val="20"/>
+          <w:szCs w:val="20"/>
+        </w:rPr>
+        <w:t>[:</w:t>
+      </w:r>
+      <w:proofErr w:type="spellStart"/>
+      <w:r>
+        <w:rPr>
+          <w:rFonts w:ascii="Courier New" w:hAnsi="Courier New" w:cs="Courier New"/>
+          <w:sz w:val="20"/>
+          <w:szCs w:val="20"/>
+        </w:rPr>
+        <w:t>top</w:t>
+      </w:r>
+      <w:proofErr w:type="gramEnd"/>
+      <w:r>
+        <w:rPr>
+          <w:rFonts w:ascii="Courier New" w:hAnsi="Courier New" w:cs="Courier New"/>
+          <w:sz w:val="20"/>
+          <w:szCs w:val="20"/>
+        </w:rPr>
+        <w:t>_n</w:t>
+      </w:r>
+      <w:proofErr w:type="spellEnd"/>
+      <w:r>
+        <w:rPr>
+          <w:rFonts w:ascii="Courier New" w:hAnsi="Courier New" w:cs="Courier New"/>
+          <w:sz w:val="20"/>
+          <w:szCs w:val="20"/>
+        </w:rPr>
+        <w:t>]</w:t>
+      </w:r>
+    </w:p>
+    <w:p/>
+    <w:p/>
+    <w:p>
+      <w:r>
+        <w:t>This code snippet describes a recommendation system based on user similarity and collaborative filtering.</w:t>
+      </w:r>
+      <w:r>
+        <w:t xml:space="preserve"> First, we compute a similarity matrix where we find the similarity between users based on their interactions with items. We use a </w:t>
+      </w:r>
+      <w:proofErr w:type="spellStart"/>
+      <w:r>
+        <w:rPr>
+          <w:rStyle w:val="HTMLCode"/>
+        </w:rPr>
+        <w:t>cosine_</w:t>
+      </w:r>
+      <w:proofErr w:type="gramStart"/>
+      <w:r>
+        <w:rPr>
+          <w:rStyle w:val="HTMLCode"/>
+        </w:rPr>
+        <w:t>similarity</w:t>
+      </w:r>
+      <w:proofErr w:type="spellEnd"/>
+      <w:r>
+        <w:t xml:space="preserve"> </w:t>
+      </w:r>
+      <w:r>
+        <w:t xml:space="preserve"> to</w:t>
+      </w:r>
+      <w:proofErr w:type="gramEnd"/>
+      <w:r>
+        <w:t xml:space="preserve"> </w:t>
+      </w:r>
+      <w:r>
+        <w:t>calculate a matrix where each element represents the cosine similarity between two users, indicating how similar their item preferences are.</w:t>
+      </w:r>
+      <w:r>
+        <w:t xml:space="preserve"> </w:t>
+      </w:r>
+    </w:p>
+    <w:p>
+      <w:r>
+        <w:lastRenderedPageBreak/>
+        <w:t>The following parameters are:</w:t>
+      </w:r>
+    </w:p>
+    <w:p>
+      <w:pPr>
+        <w:pStyle w:val="ListParagraph"/>
+        <w:numPr>
+          <w:ilvl w:val="0"/>
+          <w:numId w:val="18"/>
+        </w:numPr>
+      </w:pPr>
+      <w:proofErr w:type="spellStart"/>
+      <w:r>
+        <w:rPr>
+          <w:rStyle w:val="HTMLCode"/>
+        </w:rPr>
+        <w:t>user_id</w:t>
+      </w:r>
+      <w:proofErr w:type="spellEnd"/>
+      <w:r>
+        <w:t>: ID of the user for whom recommendations are to be generated.</w:t>
+      </w:r>
+    </w:p>
+    <w:p>
+      <w:pPr>
+        <w:pStyle w:val="ListParagraph"/>
+        <w:numPr>
+          <w:ilvl w:val="0"/>
+          <w:numId w:val="18"/>
+        </w:numPr>
+      </w:pPr>
+      <w:proofErr w:type="spellStart"/>
+      <w:r>
+        <w:rPr>
+          <w:rStyle w:val="HTMLCode"/>
+        </w:rPr>
+        <w:t>similarity_matrix_df</w:t>
+      </w:r>
+      <w:proofErr w:type="spellEnd"/>
+      <w:r>
+        <w:t xml:space="preserve">: </w:t>
+      </w:r>
+      <w:proofErr w:type="spellStart"/>
+      <w:r>
+        <w:t>DataFrame</w:t>
+      </w:r>
+      <w:proofErr w:type="spellEnd"/>
+      <w:r>
+        <w:t xml:space="preserve"> containing the similarity scores between users.</w:t>
+      </w:r>
+    </w:p>
+    <w:p>
+      <w:pPr>
+        <w:pStyle w:val="ListParagraph"/>
+        <w:numPr>
+          <w:ilvl w:val="0"/>
+          <w:numId w:val="18"/>
+        </w:numPr>
+      </w:pPr>
+      <w:proofErr w:type="spellStart"/>
+      <w:r>
+        <w:rPr>
+          <w:rStyle w:val="HTMLCode"/>
+        </w:rPr>
+        <w:t>user_item_matrix</w:t>
+      </w:r>
+      <w:proofErr w:type="spellEnd"/>
+      <w:r>
+        <w:t>: Matrix where rows represent users, columns represent items, and values indicate interactions (e.g., ratings or purchase frequency).</w:t>
+      </w:r>
+    </w:p>
+    <w:p>
+      <w:pPr>
+        <w:pStyle w:val="ListParagraph"/>
+        <w:numPr>
+          <w:ilvl w:val="0"/>
+          <w:numId w:val="18"/>
+        </w:numPr>
+      </w:pPr>
+      <w:proofErr w:type="spellStart"/>
+      <w:r>
+        <w:rPr>
+          <w:rStyle w:val="HTMLCode"/>
+        </w:rPr>
+        <w:t>top_n</w:t>
+      </w:r>
+      <w:proofErr w:type="spellEnd"/>
+      <w:r>
+        <w:t>: Number of top recommendations to return.</w:t>
+      </w:r>
+    </w:p>
+    <w:p/>
+    <w:p>
+      <w:r>
+        <w:t>The function essentially id</w:t>
+      </w:r>
+      <w:r>
+        <w:t xml:space="preserve">entifies users similar to the target user, then suggests items that those similar users have interacted </w:t>
+      </w:r>
+      <w:proofErr w:type="gramStart"/>
+      <w:r>
+        <w:t>with</w:t>
+      </w:r>
+      <w:proofErr w:type="gramEnd"/>
+      <w:r>
+        <w:t xml:space="preserve"> but the target user hasn’t. This leverages the assumption that similar users have similar </w:t>
+      </w:r>
+      <w:r>
+        <w:t>products that they bought</w:t>
+      </w:r>
+      <w:r>
+        <w:t>.</w:t>
+      </w:r>
+      <w:r>
+        <w:t xml:space="preserve"> An </w:t>
+      </w:r>
+      <w:proofErr w:type="gramStart"/>
+      <w:r>
+        <w:t>example products</w:t>
+      </w:r>
+      <w:proofErr w:type="gramEnd"/>
+      <w:r>
+        <w:t xml:space="preserve"> looks like the following:</w:t>
+      </w:r>
+    </w:p>
+    <w:p/>
+    <w:p>
+      <w:pPr>
+        <w:pStyle w:val="HTMLPreformatted"/>
+      </w:pPr>
+      <w:r>
+        <w:t>Top 10 Product Recommendations for the user 202279:</w:t>
+      </w:r>
+    </w:p>
+    <w:p>
+      <w:pPr>
+        <w:pStyle w:val="HTMLPreformatted"/>
+      </w:pPr>
+      <w:r>
+        <w:t>-------------</w:t>
+      </w:r>
+    </w:p>
+    <w:p>
+      <w:pPr>
+        <w:pStyle w:val="HTMLPreformatted"/>
+      </w:pPr>
+      <w:r>
+        <w:t>0 Pure Sparkling Water</w:t>
+      </w:r>
+    </w:p>
+    <w:p>
+      <w:pPr>
+        <w:pStyle w:val="HTMLPreformatted"/>
+      </w:pPr>
+      <w:r>
+        <w:t>1 Half &amp; Half</w:t>
+      </w:r>
+    </w:p>
+    <w:p>
+      <w:pPr>
+        <w:pStyle w:val="HTMLPreformatted"/>
+      </w:pPr>
+      <w:r>
+        <w:t>2 Freeze Dried Strawberry Slices</w:t>
+      </w:r>
+    </w:p>
+    <w:p>
+      <w:pPr>
+        <w:pStyle w:val="HTMLPreformatted"/>
+      </w:pPr>
+      <w:r>
+        <w:t>3 Double Chocolate Cake</w:t>
+      </w:r>
+    </w:p>
+    <w:p>
+      <w:pPr>
+        <w:pStyle w:val="HTMLPreformatted"/>
+      </w:pPr>
+      <w:r>
+        <w:t>4 Tiny Fruits Blueberry Apple</w:t>
+      </w:r>
+    </w:p>
+    <w:p>
+      <w:pPr>
+        <w:pStyle w:val="HTMLPreformatted"/>
+      </w:pPr>
+      <w:r>
+        <w:t xml:space="preserve">5 Organic </w:t>
+      </w:r>
+      <w:proofErr w:type="gramStart"/>
+      <w:r>
+        <w:t>Freeze Dried</w:t>
+      </w:r>
+      <w:proofErr w:type="gramEnd"/>
+      <w:r>
+        <w:t xml:space="preserve"> Strawberries</w:t>
+      </w:r>
+    </w:p>
+    <w:p>
+      <w:pPr>
+        <w:pStyle w:val="HTMLPreformatted"/>
+      </w:pPr>
+      <w:r>
+        <w:t>6 Organic Freeze-Dried Mango</w:t>
+      </w:r>
+    </w:p>
+    <w:p>
+      <w:pPr>
+        <w:pStyle w:val="HTMLPreformatted"/>
+      </w:pPr>
+      <w:r>
+        <w:t>7 Berry Medley</w:t>
+      </w:r>
+    </w:p>
+    <w:p>
+      <w:pPr>
+        <w:pStyle w:val="HTMLPreformatted"/>
+      </w:pPr>
+      <w:r>
+        <w:t>8 Organic Garlic</w:t>
+      </w:r>
+    </w:p>
+    <w:p>
+      <w:pPr>
+        <w:pStyle w:val="HTMLPreformatted"/>
+      </w:pPr>
+      <w:r>
+        <w:t>9 Organic Small Bunch Celery</w:t>
+      </w:r>
+    </w:p>
+    <w:p/>
     <w:p/>
     <w:p>
       <w:pPr>
@@ -9230,6 +10148,96 @@
       </w:tcPr>
     </w:tblStylePr>
   </w:style>
+  <w:style w:type="paragraph" w:styleId="HTMLPreformatted">
+    <w:name w:val="HTML Preformatted"/>
+    <w:basedOn w:val="Normal"/>
+    <w:link w:val="HTMLPreformattedChar"/>
+    <w:uiPriority w:val="99"/>
+    <w:semiHidden/>
+    <w:unhideWhenUsed/>
+    <w:rsid w:val="00191D90"/>
+    <w:pPr>
+      <w:tabs>
+        <w:tab w:val="left" w:pos="916"/>
+        <w:tab w:val="left" w:pos="1832"/>
+        <w:tab w:val="left" w:pos="2748"/>
+        <w:tab w:val="left" w:pos="3664"/>
+        <w:tab w:val="left" w:pos="4580"/>
+        <w:tab w:val="left" w:pos="5496"/>
+        <w:tab w:val="left" w:pos="6412"/>
+        <w:tab w:val="left" w:pos="7328"/>
+        <w:tab w:val="left" w:pos="8244"/>
+        <w:tab w:val="left" w:pos="9160"/>
+        <w:tab w:val="left" w:pos="10076"/>
+        <w:tab w:val="left" w:pos="10992"/>
+        <w:tab w:val="left" w:pos="11908"/>
+        <w:tab w:val="left" w:pos="12824"/>
+        <w:tab w:val="left" w:pos="13740"/>
+        <w:tab w:val="left" w:pos="14656"/>
+      </w:tabs>
+    </w:pPr>
+    <w:rPr>
+      <w:rFonts w:ascii="Courier New" w:hAnsi="Courier New" w:cs="Courier New"/>
+      <w:sz w:val="20"/>
+      <w:szCs w:val="20"/>
+    </w:rPr>
+  </w:style>
+  <w:style w:type="character" w:customStyle="1" w:styleId="HTMLPreformattedChar">
+    <w:name w:val="HTML Preformatted Char"/>
+    <w:basedOn w:val="DefaultParagraphFont"/>
+    <w:link w:val="HTMLPreformatted"/>
+    <w:uiPriority w:val="99"/>
+    <w:semiHidden/>
+    <w:rsid w:val="00191D90"/>
+    <w:rPr>
+      <w:rFonts w:ascii="Courier New" w:eastAsia="Times New Roman" w:hAnsi="Courier New" w:cs="Courier New"/>
+    </w:rPr>
+  </w:style>
+  <w:style w:type="character" w:customStyle="1" w:styleId="k">
+    <w:name w:val="k"/>
+    <w:basedOn w:val="DefaultParagraphFont"/>
+    <w:rsid w:val="00191D90"/>
+  </w:style>
+  <w:style w:type="character" w:customStyle="1" w:styleId="nf">
+    <w:name w:val="nf"/>
+    <w:basedOn w:val="DefaultParagraphFont"/>
+    <w:rsid w:val="00191D90"/>
+  </w:style>
+  <w:style w:type="character" w:customStyle="1" w:styleId="p">
+    <w:name w:val="p"/>
+    <w:basedOn w:val="DefaultParagraphFont"/>
+    <w:rsid w:val="00191D90"/>
+  </w:style>
+  <w:style w:type="character" w:customStyle="1" w:styleId="n">
+    <w:name w:val="n"/>
+    <w:basedOn w:val="DefaultParagraphFont"/>
+    <w:rsid w:val="00191D90"/>
+  </w:style>
+  <w:style w:type="character" w:customStyle="1" w:styleId="o">
+    <w:name w:val="o"/>
+    <w:basedOn w:val="DefaultParagraphFont"/>
+    <w:rsid w:val="00191D90"/>
+  </w:style>
+  <w:style w:type="character" w:customStyle="1" w:styleId="kc">
+    <w:name w:val="kc"/>
+    <w:basedOn w:val="DefaultParagraphFont"/>
+    <w:rsid w:val="00191D90"/>
+  </w:style>
+  <w:style w:type="character" w:customStyle="1" w:styleId="mi">
+    <w:name w:val="mi"/>
+    <w:basedOn w:val="DefaultParagraphFont"/>
+    <w:rsid w:val="00191D90"/>
+  </w:style>
+  <w:style w:type="character" w:customStyle="1" w:styleId="nb">
+    <w:name w:val="nb"/>
+    <w:basedOn w:val="DefaultParagraphFont"/>
+    <w:rsid w:val="00191D90"/>
+  </w:style>
+  <w:style w:type="character" w:customStyle="1" w:styleId="ow">
+    <w:name w:val="ow"/>
+    <w:basedOn w:val="DefaultParagraphFont"/>
+    <w:rsid w:val="00191D90"/>
+  </w:style>
 </w:styles>
 </file>
 

</xml_diff>